<commit_message>
corrigiendo la plegaria del sustento
</commit_message>
<xml_diff>
--- a/Plegaria_sustentodocx.docx
+++ b/Plegaria_sustentodocx.docx
@@ -162,7 +162,7 @@
           <w:sz w:val="28"/>
           <w:szCs w:val="28"/>
         </w:rPr>
-        <w:t xml:space="preserve"> a mi y a mi casa “pan para comer y ropas para vestir- para comer y estar satisfecho y para vestirme con prendas buenas” para comer y estar satisfecho y para vestirme con prendas buenas”,  envíame el sustento sin esfuerzo alguno, de manera honorable y sin degradación, mediante medios permitidos y no prohibidos, fácilmente y sin pena, desde Tu mano plena y generosa.</w:t>
+        <w:t xml:space="preserve"> a mi y a mi casa “pan para comer y ropas para vestir- para comer y estar satisfecho y para vestirme con prendas buenas” ,  envíame el sustento sin esfuerzo alguno, de manera honorable y sin degradación, mediante medios permitidos y no prohibidos, fácilmente y sin pena, desde Tu mano plena y generosa.</w:t>
       </w:r>
     </w:p>
     <w:p>
@@ -305,7 +305,23 @@
           <w:sz w:val="28"/>
           <w:szCs w:val="28"/>
         </w:rPr>
-        <w:t xml:space="preserve"> vez, provéeme con los que necesite desde el </w:t>
+        <w:t xml:space="preserve"> vez, provéeme con los que necesite desde el Cielo -para </w:t>
+      </w:r>
+      <w:proofErr w:type="spellStart"/>
+      <w:r>
+        <w:rPr>
+          <w:sz w:val="28"/>
+          <w:szCs w:val="28"/>
+        </w:rPr>
+        <w:t>mi</w:t>
+      </w:r>
+      <w:proofErr w:type="spellEnd"/>
+      <w:r>
+        <w:rPr>
+          <w:sz w:val="28"/>
+          <w:szCs w:val="28"/>
+        </w:rPr>
+        <w:t xml:space="preserve">, para mi casa, para mis descendientes  y para todo lo que es mío. </w:t>
       </w:r>
       <w:r>
         <w:rPr>
@@ -313,23 +329,7 @@
           <w:szCs w:val="28"/>
         </w:rPr>
         <w:lastRenderedPageBreak/>
-        <w:t xml:space="preserve">Cielo -para </w:t>
-      </w:r>
-      <w:proofErr w:type="spellStart"/>
-      <w:r>
-        <w:rPr>
-          <w:sz w:val="28"/>
-          <w:szCs w:val="28"/>
-        </w:rPr>
-        <w:t>mi</w:t>
-      </w:r>
-      <w:proofErr w:type="spellEnd"/>
-      <w:r>
-        <w:rPr>
-          <w:sz w:val="28"/>
-          <w:szCs w:val="28"/>
-        </w:rPr>
-        <w:t>, para mi casa, para mis descendientes  y para todo lo que es mío. Provéeme de todo lo que requiera antes de que lo necesite, para que siempre pueda estar inmerso en la Torá y en la plegaria, con todo mi corazón y con toda mi alma. No permitas que me distraigan de manera alguna las preocupaciones sobre el sustento. Solo sobre Ti arrojo mi carga y Tú me proveerás de mis necesidades, como está escrito: “ Arroja tu carga sobre Dios y Él te sustentará”</w:t>
+        <w:t>Provéeme de todo lo que requiera antes de que lo necesite, para que siempre pueda estar inmerso en la Torá y en la plegaria, con todo mi corazón y con toda mi alma. No permitas que me distraigan de manera alguna las preocupaciones sobre el sustento. Solo sobre Ti arrojo mi carga y Tú me proveerás de mis necesidades, como está escrito: “ Arroja tu carga sobre Dios y Él te sustentará”</w:t>
       </w:r>
     </w:p>
     <w:p>

</xml_diff>